<commit_message>
added SvVis tutorial chapter
Signed-off-by: PrugClem <pdummy10@kabsi.at>
</commit_message>
<xml_diff>
--- a/documentation/Pruggmayer/Camera Controlled Swarm Robots.docx
+++ b/documentation/Pruggmayer/Camera Controlled Swarm Robots.docx
@@ -1076,7 +1076,7 @@
           </mc:Choice>
           <mc:Fallback>
             <w:pict>
-              <v:line w14:anchorId="3CC236B7" id="Gerade Verbindung 4" o:spid="_x0000_s1026" style="position:absolute;z-index:251657216;visibility:visible;mso-wrap-style:square;mso-width-percent:0;mso-wrap-distance-left:9pt;mso-wrap-distance-top:0;mso-wrap-distance-right:9pt;mso-wrap-distance-bottom:0;mso-position-horizontal:absolute;mso-position-horizontal-relative:text;mso-position-vertical:absolute;mso-position-vertical-relative:text;mso-width-percent:0;mso-width-relative:margin" from="-4.45pt,9.2pt" to="467.7pt,9.2pt" o:gfxdata="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" strokecolor="black [3213]"/>
+              <v:line w14:anchorId="1F9A40A5" id="Gerade Verbindung 4" o:spid="_x0000_s1026" style="position:absolute;z-index:251657216;visibility:visible;mso-wrap-style:square;mso-width-percent:0;mso-wrap-distance-left:9pt;mso-wrap-distance-top:0;mso-wrap-distance-right:9pt;mso-wrap-distance-bottom:0;mso-position-horizontal:absolute;mso-position-horizontal-relative:text;mso-position-vertical:absolute;mso-position-vertical-relative:text;mso-width-percent:0;mso-width-relative:margin" from="-4.45pt,9.2pt" to="467.7pt,9.2pt" o:gfxdata="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" strokecolor="black [3213]"/>
             </w:pict>
           </mc:Fallback>
         </mc:AlternateContent>
@@ -1195,7 +1195,7 @@
           </mc:Choice>
           <mc:Fallback>
             <w:pict>
-              <v:line w14:anchorId="48E9D059" id="Gerade Verbindung 5" o:spid="_x0000_s1026" style="position:absolute;z-index:251659264;visibility:visible;mso-wrap-style:square;mso-width-percent:0;mso-wrap-distance-left:9pt;mso-wrap-distance-top:0;mso-wrap-distance-right:9pt;mso-wrap-distance-bottom:0;mso-position-horizontal:absolute;mso-position-horizontal-relative:text;mso-position-vertical:absolute;mso-position-vertical-relative:text;mso-width-percent:0;mso-width-relative:margin" from="-4.45pt,9.2pt" to="467.7pt,9.2pt" o:gfxdata="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" strokecolor="black [3213]"/>
+              <v:line w14:anchorId="6FCE18BE" id="Gerade Verbindung 5" o:spid="_x0000_s1026" style="position:absolute;z-index:251659264;visibility:visible;mso-wrap-style:square;mso-width-percent:0;mso-wrap-distance-left:9pt;mso-wrap-distance-top:0;mso-wrap-distance-right:9pt;mso-wrap-distance-bottom:0;mso-position-horizontal:absolute;mso-position-horizontal-relative:text;mso-position-vertical:absolute;mso-position-vertical-relative:text;mso-width-percent:0;mso-width-relative:margin" from="-4.45pt,9.2pt" to="467.7pt,9.2pt" o:gfxdata="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" strokecolor="black [3213]"/>
             </w:pict>
           </mc:Fallback>
         </mc:AlternateContent>
@@ -1314,7 +1314,7 @@
           </mc:Choice>
           <mc:Fallback>
             <w:pict>
-              <v:line w14:anchorId="035DD3C3" id="Gerade Verbindung 6" o:spid="_x0000_s1026" style="position:absolute;z-index:251661312;visibility:visible;mso-wrap-style:square;mso-width-percent:0;mso-wrap-distance-left:9pt;mso-wrap-distance-top:0;mso-wrap-distance-right:9pt;mso-wrap-distance-bottom:0;mso-position-horizontal:absolute;mso-position-horizontal-relative:text;mso-position-vertical:absolute;mso-position-vertical-relative:text;mso-width-percent:0;mso-width-relative:margin" from="-4.45pt,9.2pt" to="467.7pt,9.2pt" o:gfxdata="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" strokecolor="black [3213]"/>
+              <v:line w14:anchorId="6A1350C5" id="Gerade Verbindung 6" o:spid="_x0000_s1026" style="position:absolute;z-index:251661312;visibility:visible;mso-wrap-style:square;mso-width-percent:0;mso-wrap-distance-left:9pt;mso-wrap-distance-top:0;mso-wrap-distance-right:9pt;mso-wrap-distance-bottom:0;mso-position-horizontal:absolute;mso-position-horizontal-relative:text;mso-position-vertical:absolute;mso-position-vertical-relative:text;mso-width-percent:0;mso-width-relative:margin" from="-4.45pt,9.2pt" to="467.7pt,9.2pt" o:gfxdata="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" strokecolor="black [3213]"/>
             </w:pict>
           </mc:Fallback>
         </mc:AlternateContent>
@@ -8302,8 +8302,8 @@
           <w:rFonts w:cs="Arial"/>
         </w:rPr>
       </w:pPr>
-      <w:bookmarkStart w:id="18" w:name="_Toc62814902"/>
-      <w:bookmarkStart w:id="19" w:name="_Toc68001532"/>
+      <w:bookmarkStart w:id="18" w:name="_Toc68001532"/>
+      <w:bookmarkStart w:id="19" w:name="_Toc62814902"/>
       <w:r>
         <w:rPr>
           <w:rFonts w:cs="Arial"/>
@@ -8311,14 +8311,14 @@
         <w:lastRenderedPageBreak/>
         <w:t>Kamera</w:t>
       </w:r>
+      <w:bookmarkEnd w:id="18"/>
+      <w:r>
+        <w:rPr>
+          <w:rFonts w:cs="Arial"/>
+        </w:rPr>
+        <w:t xml:space="preserve"> </w:t>
+      </w:r>
       <w:bookmarkEnd w:id="19"/>
-      <w:r>
-        <w:rPr>
-          <w:rFonts w:cs="Arial"/>
-        </w:rPr>
-        <w:t xml:space="preserve"> </w:t>
-      </w:r>
-      <w:bookmarkEnd w:id="18"/>
     </w:p>
     <w:p>
       <w:r>
@@ -17606,10 +17606,19 @@
           <w:rFonts w:cs="Arial"/>
         </w:rPr>
       </w:pPr>
-      <w:r>
-        <w:rPr>
-          <w:rFonts w:cs="Arial"/>
-        </w:rPr>
+    </w:p>
+    <w:p>
+      <w:pPr>
+        <w:spacing w:line="240" w:lineRule="auto"/>
+        <w:rPr>
+          <w:rFonts w:cs="Arial"/>
+          <w:b/>
+          <w:bCs/>
+          <w:sz w:val="32"/>
+          <w:szCs w:val="32"/>
+        </w:rPr>
+      </w:pPr>
+      <w:r>
         <w:br w:type="page"/>
       </w:r>
     </w:p>
@@ -17619,12 +17628,591 @@
       </w:pPr>
       <w:r>
         <w:lastRenderedPageBreak/>
-        <w:t>SvVis - Visualisierung</w:t>
+        <w:t xml:space="preserve">SvVis </w:t>
+      </w:r>
+      <w:r>
+        <w:t>–</w:t>
+      </w:r>
+      <w:r>
+        <w:t xml:space="preserve"> Visualisierung</w:t>
+      </w:r>
+      <w:r>
+        <w:t xml:space="preserve"> - crashkurs</w:t>
       </w:r>
     </w:p>
     <w:p>
       <w:r>
         <w:t>Das SvVis-Übertragungsprotokoll kann mithilfe einer windowes-Applikation visualisiert werden.</w:t>
+      </w:r>
+    </w:p>
+    <w:p>
+      <w:pPr>
+        <w:pStyle w:val="Heading2"/>
+      </w:pPr>
+      <w:r>
+        <w:t>Verbindung aufbauen</w:t>
+      </w:r>
+    </w:p>
+    <w:p>
+      <w:pPr>
+        <w:pStyle w:val="Heading3"/>
+      </w:pPr>
+      <w:r>
+        <w:t xml:space="preserve">COM-Port </w:t>
+      </w:r>
+    </w:p>
+    <w:p>
+      <w:r>
+        <w:t xml:space="preserve">Um eine Verbindung zu einem COM-Port aufzubauen, wird als ersten unter „Control“ der Punkt „Connect“ </w:t>
+      </w:r>
+      <w:r>
+        <w:t>angeklickt</w:t>
+      </w:r>
+      <w:r>
+        <w:t>.</w:t>
+      </w:r>
+    </w:p>
+    <w:p>
+      <w:r>
+        <w:drawing>
+          <wp:inline distT="0" distB="0" distL="0" distR="0" wp14:anchorId="5B852D32" wp14:editId="1EFED9FE">
+            <wp:extent cx="5610225" cy="3445928"/>
+            <wp:effectExtent l="0" t="0" r="0" b="2540"/>
+            <wp:docPr id="9" name="Picture 9"/>
+            <wp:cNvGraphicFramePr>
+              <a:graphicFrameLocks xmlns:a="http://schemas.openxmlformats.org/drawingml/2006/main" noChangeAspect="1"/>
+            </wp:cNvGraphicFramePr>
+            <a:graphic xmlns:a="http://schemas.openxmlformats.org/drawingml/2006/main">
+              <a:graphicData uri="http://schemas.openxmlformats.org/drawingml/2006/picture">
+                <pic:pic xmlns:pic="http://schemas.openxmlformats.org/drawingml/2006/picture">
+                  <pic:nvPicPr>
+                    <pic:cNvPr id="1" name=""/>
+                    <pic:cNvPicPr/>
+                  </pic:nvPicPr>
+                  <pic:blipFill>
+                    <a:blip r:embed="rId38"/>
+                    <a:stretch>
+                      <a:fillRect/>
+                    </a:stretch>
+                  </pic:blipFill>
+                  <pic:spPr>
+                    <a:xfrm>
+                      <a:off x="0" y="0"/>
+                      <a:ext cx="5612879" cy="3447558"/>
+                    </a:xfrm>
+                    <a:prstGeom prst="rect">
+                      <a:avLst/>
+                    </a:prstGeom>
+                  </pic:spPr>
+                </pic:pic>
+              </a:graphicData>
+            </a:graphic>
+          </wp:inline>
+        </w:drawing>
+      </w:r>
+    </w:p>
+    <w:p>
+      <w:r>
+        <w:t>Danach öffnet sich ein weiters Fenster, in dem auf den Button „COM Port“ gedrückt wird.</w:t>
+      </w:r>
+    </w:p>
+    <w:p>
+      <w:r>
+        <w:drawing>
+          <wp:inline distT="0" distB="0" distL="0" distR="0" wp14:anchorId="7D10E289" wp14:editId="2EAB3BC3">
+            <wp:extent cx="1591513" cy="1123950"/>
+            <wp:effectExtent l="0" t="0" r="8890" b="0"/>
+            <wp:docPr id="18" name="Picture 18"/>
+            <wp:cNvGraphicFramePr>
+              <a:graphicFrameLocks xmlns:a="http://schemas.openxmlformats.org/drawingml/2006/main" noChangeAspect="1"/>
+            </wp:cNvGraphicFramePr>
+            <a:graphic xmlns:a="http://schemas.openxmlformats.org/drawingml/2006/main">
+              <a:graphicData uri="http://schemas.openxmlformats.org/drawingml/2006/picture">
+                <pic:pic xmlns:pic="http://schemas.openxmlformats.org/drawingml/2006/picture">
+                  <pic:nvPicPr>
+                    <pic:cNvPr id="1" name=""/>
+                    <pic:cNvPicPr/>
+                  </pic:nvPicPr>
+                  <pic:blipFill>
+                    <a:blip r:embed="rId39"/>
+                    <a:stretch>
+                      <a:fillRect/>
+                    </a:stretch>
+                  </pic:blipFill>
+                  <pic:spPr>
+                    <a:xfrm>
+                      <a:off x="0" y="0"/>
+                      <a:ext cx="1593791" cy="1125559"/>
+                    </a:xfrm>
+                    <a:prstGeom prst="rect">
+                      <a:avLst/>
+                    </a:prstGeom>
+                  </pic:spPr>
+                </pic:pic>
+              </a:graphicData>
+            </a:graphic>
+          </wp:inline>
+        </w:drawing>
+      </w:r>
+    </w:p>
+    <w:p>
+      <w:r>
+        <w:t>Anschließend wird ein COM-Port und eine Baudrate ausgewählt und auf OK gedrückt.</w:t>
+      </w:r>
+    </w:p>
+    <w:p>
+      <w:r>
+        <w:drawing>
+          <wp:inline distT="0" distB="0" distL="0" distR="0" wp14:anchorId="183B1FA7" wp14:editId="3E8483D4">
+            <wp:extent cx="2464676" cy="1866900"/>
+            <wp:effectExtent l="0" t="0" r="0" b="0"/>
+            <wp:docPr id="19" name="Picture 19"/>
+            <wp:cNvGraphicFramePr>
+              <a:graphicFrameLocks xmlns:a="http://schemas.openxmlformats.org/drawingml/2006/main" noChangeAspect="1"/>
+            </wp:cNvGraphicFramePr>
+            <a:graphic xmlns:a="http://schemas.openxmlformats.org/drawingml/2006/main">
+              <a:graphicData uri="http://schemas.openxmlformats.org/drawingml/2006/picture">
+                <pic:pic xmlns:pic="http://schemas.openxmlformats.org/drawingml/2006/picture">
+                  <pic:nvPicPr>
+                    <pic:cNvPr id="1" name=""/>
+                    <pic:cNvPicPr/>
+                  </pic:nvPicPr>
+                  <pic:blipFill>
+                    <a:blip r:embed="rId40"/>
+                    <a:stretch>
+                      <a:fillRect/>
+                    </a:stretch>
+                  </pic:blipFill>
+                  <pic:spPr>
+                    <a:xfrm>
+                      <a:off x="0" y="0"/>
+                      <a:ext cx="2467236" cy="1868839"/>
+                    </a:xfrm>
+                    <a:prstGeom prst="rect">
+                      <a:avLst/>
+                    </a:prstGeom>
+                  </pic:spPr>
+                </pic:pic>
+              </a:graphicData>
+            </a:graphic>
+          </wp:inline>
+        </w:drawing>
+      </w:r>
+    </w:p>
+    <w:p>
+      <w:pPr>
+        <w:pStyle w:val="Heading3"/>
+      </w:pPr>
+      <w:r>
+        <w:lastRenderedPageBreak/>
+        <w:t>TCP/IP – Verbindung</w:t>
+      </w:r>
+    </w:p>
+    <w:p>
+      <w:r>
+        <w:t xml:space="preserve">Um eine Verbindung </w:t>
+      </w:r>
+      <w:r>
+        <w:t>über TCP/IP zu einem Server</w:t>
+      </w:r>
+      <w:r>
+        <w:t xml:space="preserve"> aufzubauen, wird als ersten unter „Control“ der Punkt „Connect“ angeklickt.</w:t>
+      </w:r>
+    </w:p>
+    <w:p>
+      <w:r>
+        <w:drawing>
+          <wp:inline distT="0" distB="0" distL="0" distR="0" wp14:anchorId="02BF7033" wp14:editId="4FF6FBBB">
+            <wp:extent cx="5759450" cy="3537585"/>
+            <wp:effectExtent l="0" t="0" r="0" b="5715"/>
+            <wp:docPr id="26" name="Picture 26"/>
+            <wp:cNvGraphicFramePr>
+              <a:graphicFrameLocks xmlns:a="http://schemas.openxmlformats.org/drawingml/2006/main" noChangeAspect="1"/>
+            </wp:cNvGraphicFramePr>
+            <a:graphic xmlns:a="http://schemas.openxmlformats.org/drawingml/2006/main">
+              <a:graphicData uri="http://schemas.openxmlformats.org/drawingml/2006/picture">
+                <pic:pic xmlns:pic="http://schemas.openxmlformats.org/drawingml/2006/picture">
+                  <pic:nvPicPr>
+                    <pic:cNvPr id="1" name=""/>
+                    <pic:cNvPicPr/>
+                  </pic:nvPicPr>
+                  <pic:blipFill>
+                    <a:blip r:embed="rId41"/>
+                    <a:stretch>
+                      <a:fillRect/>
+                    </a:stretch>
+                  </pic:blipFill>
+                  <pic:spPr>
+                    <a:xfrm>
+                      <a:off x="0" y="0"/>
+                      <a:ext cx="5759450" cy="3537585"/>
+                    </a:xfrm>
+                    <a:prstGeom prst="rect">
+                      <a:avLst/>
+                    </a:prstGeom>
+                  </pic:spPr>
+                </pic:pic>
+              </a:graphicData>
+            </a:graphic>
+          </wp:inline>
+        </w:drawing>
+      </w:r>
+    </w:p>
+    <w:p>
+      <w:r>
+        <w:t xml:space="preserve">Danach öffnet sich ein weiteres Fenster, in dem der Button „TCP/IP connection“ </w:t>
+      </w:r>
+      <w:r>
+        <w:t>angeklickt</w:t>
+      </w:r>
+      <w:r>
+        <w:t xml:space="preserve"> wird.</w:t>
+      </w:r>
+    </w:p>
+    <w:p>
+      <w:r>
+        <w:drawing>
+          <wp:inline distT="0" distB="0" distL="0" distR="0" wp14:anchorId="6D579967" wp14:editId="54A4F4E2">
+            <wp:extent cx="1686160" cy="1190791"/>
+            <wp:effectExtent l="0" t="0" r="9525" b="9525"/>
+            <wp:docPr id="23" name="Picture 23"/>
+            <wp:cNvGraphicFramePr>
+              <a:graphicFrameLocks xmlns:a="http://schemas.openxmlformats.org/drawingml/2006/main" noChangeAspect="1"/>
+            </wp:cNvGraphicFramePr>
+            <a:graphic xmlns:a="http://schemas.openxmlformats.org/drawingml/2006/main">
+              <a:graphicData uri="http://schemas.openxmlformats.org/drawingml/2006/picture">
+                <pic:pic xmlns:pic="http://schemas.openxmlformats.org/drawingml/2006/picture">
+                  <pic:nvPicPr>
+                    <pic:cNvPr id="1" name=""/>
+                    <pic:cNvPicPr/>
+                  </pic:nvPicPr>
+                  <pic:blipFill>
+                    <a:blip r:embed="rId42"/>
+                    <a:stretch>
+                      <a:fillRect/>
+                    </a:stretch>
+                  </pic:blipFill>
+                  <pic:spPr>
+                    <a:xfrm>
+                      <a:off x="0" y="0"/>
+                      <a:ext cx="1686160" cy="1190791"/>
+                    </a:xfrm>
+                    <a:prstGeom prst="rect">
+                      <a:avLst/>
+                    </a:prstGeom>
+                  </pic:spPr>
+                </pic:pic>
+              </a:graphicData>
+            </a:graphic>
+          </wp:inline>
+        </w:drawing>
+      </w:r>
+    </w:p>
+    <w:p>
+      <w:r>
+        <w:t>Anschließend wird IP Adresse o</w:t>
+      </w:r>
+      <w:r>
+        <w:t>d</w:t>
+      </w:r>
+      <w:r>
+        <w:t>er Hostname</w:t>
+      </w:r>
+      <w:r>
+        <w:t xml:space="preserve"> und TCP Port</w:t>
+      </w:r>
+      <w:r>
+        <w:t xml:space="preserve"> des Servers angegeben und auf connect gedrückt.</w:t>
+      </w:r>
+    </w:p>
+    <w:p>
+      <w:r>
+        <w:drawing>
+          <wp:inline distT="0" distB="0" distL="0" distR="0" wp14:anchorId="1ABD631F" wp14:editId="6E9057AD">
+            <wp:extent cx="1781424" cy="1305107"/>
+            <wp:effectExtent l="0" t="0" r="9525" b="9525"/>
+            <wp:docPr id="25" name="Picture 25"/>
+            <wp:cNvGraphicFramePr>
+              <a:graphicFrameLocks xmlns:a="http://schemas.openxmlformats.org/drawingml/2006/main" noChangeAspect="1"/>
+            </wp:cNvGraphicFramePr>
+            <a:graphic xmlns:a="http://schemas.openxmlformats.org/drawingml/2006/main">
+              <a:graphicData uri="http://schemas.openxmlformats.org/drawingml/2006/picture">
+                <pic:pic xmlns:pic="http://schemas.openxmlformats.org/drawingml/2006/picture">
+                  <pic:nvPicPr>
+                    <pic:cNvPr id="1" name=""/>
+                    <pic:cNvPicPr/>
+                  </pic:nvPicPr>
+                  <pic:blipFill>
+                    <a:blip r:embed="rId43"/>
+                    <a:stretch>
+                      <a:fillRect/>
+                    </a:stretch>
+                  </pic:blipFill>
+                  <pic:spPr>
+                    <a:xfrm>
+                      <a:off x="0" y="0"/>
+                      <a:ext cx="1781424" cy="1305107"/>
+                    </a:xfrm>
+                    <a:prstGeom prst="rect">
+                      <a:avLst/>
+                    </a:prstGeom>
+                  </pic:spPr>
+                </pic:pic>
+              </a:graphicData>
+            </a:graphic>
+          </wp:inline>
+        </w:drawing>
+      </w:r>
+    </w:p>
+    <w:p>
+      <w:pPr>
+        <w:spacing w:line="240" w:lineRule="auto"/>
+      </w:pPr>
+      <w:r>
+        <w:br w:type="page"/>
+      </w:r>
+    </w:p>
+    <w:p>
+      <w:pPr>
+        <w:pStyle w:val="Heading2"/>
+      </w:pPr>
+      <w:r>
+        <w:lastRenderedPageBreak/>
+        <w:t>Daten senden / Empfangen</w:t>
+      </w:r>
+    </w:p>
+    <w:p>
+      <w:r>
+        <w:drawing>
+          <wp:inline distT="0" distB="0" distL="0" distR="0" wp14:anchorId="752F9D09" wp14:editId="14127B3B">
+            <wp:extent cx="5759450" cy="3537585"/>
+            <wp:effectExtent l="0" t="0" r="0" b="5715"/>
+            <wp:docPr id="27" name="Picture 27"/>
+            <wp:cNvGraphicFramePr>
+              <a:graphicFrameLocks xmlns:a="http://schemas.openxmlformats.org/drawingml/2006/main" noChangeAspect="1"/>
+            </wp:cNvGraphicFramePr>
+            <a:graphic xmlns:a="http://schemas.openxmlformats.org/drawingml/2006/main">
+              <a:graphicData uri="http://schemas.openxmlformats.org/drawingml/2006/picture">
+                <pic:pic xmlns:pic="http://schemas.openxmlformats.org/drawingml/2006/picture">
+                  <pic:nvPicPr>
+                    <pic:cNvPr id="1" name=""/>
+                    <pic:cNvPicPr/>
+                  </pic:nvPicPr>
+                  <pic:blipFill>
+                    <a:blip r:embed="rId44"/>
+                    <a:stretch>
+                      <a:fillRect/>
+                    </a:stretch>
+                  </pic:blipFill>
+                  <pic:spPr>
+                    <a:xfrm>
+                      <a:off x="0" y="0"/>
+                      <a:ext cx="5759450" cy="3537585"/>
+                    </a:xfrm>
+                    <a:prstGeom prst="rect">
+                      <a:avLst/>
+                    </a:prstGeom>
+                  </pic:spPr>
+                </pic:pic>
+              </a:graphicData>
+            </a:graphic>
+          </wp:inline>
+        </w:drawing>
+      </w:r>
+    </w:p>
+    <w:p>
+      <w:r>
+        <w:t>Um Daten zu senden, muss zuerst die a</w:t>
+      </w:r>
+      <w:r>
+        <w:t>c</w:t>
+      </w:r>
+      <w:r>
+        <w:t xml:space="preserve">quisition </w:t>
+      </w:r>
+      <w:r>
+        <w:t>eingeschaltet</w:t>
+      </w:r>
+      <w:r>
+        <w:t xml:space="preserve"> werden.</w:t>
+      </w:r>
+    </w:p>
+    <w:p>
+      <w:r>
+        <w:drawing>
+          <wp:inline distT="0" distB="0" distL="0" distR="0" wp14:anchorId="0E384C06" wp14:editId="5E4A285C">
+            <wp:extent cx="5759450" cy="3537585"/>
+            <wp:effectExtent l="0" t="0" r="0" b="5715"/>
+            <wp:docPr id="28" name="Picture 28"/>
+            <wp:cNvGraphicFramePr>
+              <a:graphicFrameLocks xmlns:a="http://schemas.openxmlformats.org/drawingml/2006/main" noChangeAspect="1"/>
+            </wp:cNvGraphicFramePr>
+            <a:graphic xmlns:a="http://schemas.openxmlformats.org/drawingml/2006/main">
+              <a:graphicData uri="http://schemas.openxmlformats.org/drawingml/2006/picture">
+                <pic:pic xmlns:pic="http://schemas.openxmlformats.org/drawingml/2006/picture">
+                  <pic:nvPicPr>
+                    <pic:cNvPr id="1" name=""/>
+                    <pic:cNvPicPr/>
+                  </pic:nvPicPr>
+                  <pic:blipFill>
+                    <a:blip r:embed="rId45"/>
+                    <a:stretch>
+                      <a:fillRect/>
+                    </a:stretch>
+                  </pic:blipFill>
+                  <pic:spPr>
+                    <a:xfrm>
+                      <a:off x="0" y="0"/>
+                      <a:ext cx="5759450" cy="3537585"/>
+                    </a:xfrm>
+                    <a:prstGeom prst="rect">
+                      <a:avLst/>
+                    </a:prstGeom>
+                  </pic:spPr>
+                </pic:pic>
+              </a:graphicData>
+            </a:graphic>
+          </wp:inline>
+        </w:drawing>
+      </w:r>
+    </w:p>
+    <w:p>
+      <w:r>
+        <w:t>Nachdem Auf den Menüpunkt „Acq. On/Off“ geclickt wurde, wird ein Aq On – Event über die Verbindung gesendet, welche dem µC-Programm mitteilt, dass ab diesem Zeitpunkt Daten gesendet werden können. Wenn Die acquisition nicht eingeschaltet wird, werden keine Daten gesendet.</w:t>
+      </w:r>
+      <w:r>
+        <w:t xml:space="preserve"> Wird erneut auf denselben Menüpunkt </w:t>
+      </w:r>
+      <w:r>
+        <w:t>geklickt</w:t>
+      </w:r>
+      <w:r>
+        <w:t>, wird ein aq off – event gesendet, welches Mitteilt, dass keine Daten mehr gesendet werden sollen.</w:t>
+      </w:r>
+    </w:p>
+    <w:p>
+      <w:pPr>
+        <w:spacing w:line="240" w:lineRule="auto"/>
+      </w:pPr>
+      <w:r>
+        <w:br w:type="page"/>
+      </w:r>
+    </w:p>
+    <w:p>
+      <w:r>
+        <w:lastRenderedPageBreak/>
+        <w:t xml:space="preserve">Um eine Nachricht zu senden, wird diese im Textfeld eingegeben und auf den </w:t>
+      </w:r>
+      <w:r>
+        <w:t>danebengelegenen</w:t>
+      </w:r>
+      <w:r>
+        <w:t xml:space="preserve"> Button „Send“ ge</w:t>
+      </w:r>
+      <w:r>
+        <w:t>k</w:t>
+      </w:r>
+      <w:r>
+        <w:t>lickt.</w:t>
+      </w:r>
+    </w:p>
+    <w:p>
+      <w:r>
+        <w:drawing>
+          <wp:inline distT="0" distB="0" distL="0" distR="0" wp14:anchorId="3A359664" wp14:editId="07854970">
+            <wp:extent cx="5759450" cy="3537585"/>
+            <wp:effectExtent l="0" t="0" r="0" b="5715"/>
+            <wp:docPr id="29" name="Picture 29"/>
+            <wp:cNvGraphicFramePr>
+              <a:graphicFrameLocks xmlns:a="http://schemas.openxmlformats.org/drawingml/2006/main" noChangeAspect="1"/>
+            </wp:cNvGraphicFramePr>
+            <a:graphic xmlns:a="http://schemas.openxmlformats.org/drawingml/2006/main">
+              <a:graphicData uri="http://schemas.openxmlformats.org/drawingml/2006/picture">
+                <pic:pic xmlns:pic="http://schemas.openxmlformats.org/drawingml/2006/picture">
+                  <pic:nvPicPr>
+                    <pic:cNvPr id="1" name=""/>
+                    <pic:cNvPicPr/>
+                  </pic:nvPicPr>
+                  <pic:blipFill>
+                    <a:blip r:embed="rId46"/>
+                    <a:stretch>
+                      <a:fillRect/>
+                    </a:stretch>
+                  </pic:blipFill>
+                  <pic:spPr>
+                    <a:xfrm>
+                      <a:off x="0" y="0"/>
+                      <a:ext cx="5759450" cy="3537585"/>
+                    </a:xfrm>
+                    <a:prstGeom prst="rect">
+                      <a:avLst/>
+                    </a:prstGeom>
+                  </pic:spPr>
+                </pic:pic>
+              </a:graphicData>
+            </a:graphic>
+          </wp:inline>
+        </w:drawing>
+      </w:r>
+    </w:p>
+    <w:p>
+      <w:r>
+        <w:t>In diesem Beispiel hat der µC mit mehreren Textnachrichten geantwortet. Es ist aber auch möglich, dass der µC mit „Mess“-Werten Antwortet.</w:t>
+      </w:r>
+    </w:p>
+    <w:p>
+      <w:r>
+        <w:rPr>
+          <w:noProof/>
+        </w:rPr>
+        <w:drawing>
+          <wp:inline distT="0" distB="0" distL="0" distR="0" wp14:anchorId="0625F0D5" wp14:editId="4A06E7F3">
+            <wp:extent cx="5759450" cy="3519170"/>
+            <wp:effectExtent l="0" t="0" r="0" b="5080"/>
+            <wp:docPr id="40" name="Picture 40"/>
+            <wp:cNvGraphicFramePr>
+              <a:graphicFrameLocks xmlns:a="http://schemas.openxmlformats.org/drawingml/2006/main" noChangeAspect="1"/>
+            </wp:cNvGraphicFramePr>
+            <a:graphic xmlns:a="http://schemas.openxmlformats.org/drawingml/2006/main">
+              <a:graphicData uri="http://schemas.openxmlformats.org/drawingml/2006/picture">
+                <pic:pic xmlns:pic="http://schemas.openxmlformats.org/drawingml/2006/picture">
+                  <pic:nvPicPr>
+                    <pic:cNvPr id="0" name="Picture 1"/>
+                    <pic:cNvPicPr>
+                      <a:picLocks noChangeAspect="1" noChangeArrowheads="1"/>
+                    </pic:cNvPicPr>
+                  </pic:nvPicPr>
+                  <pic:blipFill>
+                    <a:blip r:embed="rId47">
+                      <a:extLst>
+                        <a:ext uri="{28A0092B-C50C-407E-A947-70E740481C1C}">
+                          <a14:useLocalDpi xmlns:a14="http://schemas.microsoft.com/office/drawing/2010/main" val="0"/>
+                        </a:ext>
+                      </a:extLst>
+                    </a:blip>
+                    <a:srcRect/>
+                    <a:stretch>
+                      <a:fillRect/>
+                    </a:stretch>
+                  </pic:blipFill>
+                  <pic:spPr bwMode="auto">
+                    <a:xfrm>
+                      <a:off x="0" y="0"/>
+                      <a:ext cx="5759450" cy="3519170"/>
+                    </a:xfrm>
+                    <a:prstGeom prst="rect">
+                      <a:avLst/>
+                    </a:prstGeom>
+                    <a:noFill/>
+                    <a:ln>
+                      <a:noFill/>
+                    </a:ln>
+                  </pic:spPr>
+                </pic:pic>
+              </a:graphicData>
+            </a:graphic>
+          </wp:inline>
+        </w:drawing>
       </w:r>
     </w:p>
     <w:p>
@@ -17758,6 +18346,496 @@
       <w:bookmarkEnd w:id="98"/>
     </w:p>
     <w:p>
+      <w:r>
+        <w:t xml:space="preserve">Unbedingt </w:t>
+      </w:r>
+      <w:r>
+        <w:t>Benötigte Applikationen:</w:t>
+      </w:r>
+    </w:p>
+    <w:p>
+      <w:pPr>
+        <w:pStyle w:val="ListParagraph"/>
+        <w:numPr>
+          <w:ilvl w:val="0"/>
+          <w:numId w:val="46"/>
+        </w:numPr>
+      </w:pPr>
+      <w:r>
+        <w:t>Microsoft Visual Studio</w:t>
+      </w:r>
+      <w:r>
+        <w:t xml:space="preserve"> (</w:t>
+      </w:r>
+      <w:hyperlink r:id="rId48" w:history="1">
+        <w:r>
+          <w:rPr>
+            <w:rStyle w:val="Hyperlink"/>
+          </w:rPr>
+          <w:t>https://visualstudio.microsoft.com/de/downloads/</w:t>
+        </w:r>
+      </w:hyperlink>
+      <w:r>
+        <w:t>)</w:t>
+      </w:r>
+    </w:p>
+    <w:p>
+      <w:pPr>
+        <w:pStyle w:val="ListParagraph"/>
+        <w:numPr>
+          <w:ilvl w:val="0"/>
+          <w:numId w:val="46"/>
+        </w:numPr>
+      </w:pPr>
+      <w:r>
+        <w:t>Python (</w:t>
+      </w:r>
+      <w:hyperlink r:id="rId49" w:history="1">
+        <w:r>
+          <w:rPr>
+            <w:rStyle w:val="Hyperlink"/>
+          </w:rPr>
+          <w:t>https://www.python.org/downloads/</w:t>
+        </w:r>
+      </w:hyperlink>
+      <w:r>
+        <w:t>)</w:t>
+      </w:r>
+    </w:p>
+    <w:p>
+      <w:pPr>
+        <w:pStyle w:val="ListParagraph"/>
+        <w:numPr>
+          <w:ilvl w:val="0"/>
+          <w:numId w:val="46"/>
+        </w:numPr>
+      </w:pPr>
+      <w:r>
+        <w:t>Clang ()</w:t>
+      </w:r>
+    </w:p>
+    <w:p>
+      <w:pPr>
+        <w:pStyle w:val="ListParagraph"/>
+        <w:numPr>
+          <w:ilvl w:val="0"/>
+          <w:numId w:val="46"/>
+        </w:numPr>
+      </w:pPr>
+      <w:r>
+        <w:t>Keil uVision</w:t>
+      </w:r>
+      <w:r>
+        <w:t xml:space="preserve"> </w:t>
+      </w:r>
+      <w:r>
+        <w:t xml:space="preserve">5 </w:t>
+      </w:r>
+      <w:r>
+        <w:t>(</w:t>
+      </w:r>
+      <w:r>
+        <w:t>durch</w:t>
+      </w:r>
+      <w:r>
+        <w:t xml:space="preserve"> Werkstätte vorinstalliert)</w:t>
+      </w:r>
+    </w:p>
+    <w:p>
+      <w:r>
+        <w:t>Empfohlene zusätzliche Applikationen:</w:t>
+      </w:r>
+    </w:p>
+    <w:p>
+      <w:pPr>
+        <w:pStyle w:val="ListParagraph"/>
+        <w:numPr>
+          <w:ilvl w:val="0"/>
+          <w:numId w:val="46"/>
+        </w:numPr>
+      </w:pPr>
+      <w:r>
+        <w:t>Visual Studio Code (</w:t>
+      </w:r>
+      <w:hyperlink r:id="rId50" w:history="1">
+        <w:r>
+          <w:rPr>
+            <w:rStyle w:val="Hyperlink"/>
+          </w:rPr>
+          <w:t>https://code.visualstudio.com/download</w:t>
+        </w:r>
+      </w:hyperlink>
+      <w:r>
+        <w:t>)</w:t>
+      </w:r>
+    </w:p>
+    <w:p>
+      <w:pPr>
+        <w:pStyle w:val="ListParagraph"/>
+        <w:numPr>
+          <w:ilvl w:val="0"/>
+          <w:numId w:val="46"/>
+        </w:numPr>
+      </w:pPr>
+      <w:r>
+        <w:t>SvVis (Software vo</w:t>
+      </w:r>
+      <w:r>
+        <w:t>m</w:t>
+      </w:r>
+      <w:r>
+        <w:t xml:space="preserve"> Betreuer holen) </w:t>
+      </w:r>
+    </w:p>
+    <w:p/>
+    <w:p>
+      <w:r>
+        <w:t>TODO-Liste:</w:t>
+      </w:r>
+    </w:p>
+    <w:p>
+      <w:pPr>
+        <w:pStyle w:val="ListParagraph"/>
+        <w:numPr>
+          <w:ilvl w:val="0"/>
+          <w:numId w:val="47"/>
+        </w:numPr>
+      </w:pPr>
+      <w:r>
+        <w:t>Die oben genannten Programme Installieren</w:t>
+      </w:r>
+    </w:p>
+    <w:p>
+      <w:pPr>
+        <w:pStyle w:val="ListParagraph"/>
+        <w:numPr>
+          <w:ilvl w:val="0"/>
+          <w:numId w:val="47"/>
+        </w:numPr>
+      </w:pPr>
+      <w:r>
+        <w:t>Alle Benötigten Libraries installieren</w:t>
+      </w:r>
+    </w:p>
+    <w:p>
+      <w:pPr>
+        <w:pStyle w:val="ListParagraph"/>
+        <w:numPr>
+          <w:ilvl w:val="1"/>
+          <w:numId w:val="47"/>
+        </w:numPr>
+      </w:pPr>
+      <w:r>
+        <w:t>Repository-libraries installieren (git submodule update –init)</w:t>
+      </w:r>
+    </w:p>
+    <w:p>
+      <w:pPr>
+        <w:pStyle w:val="ListParagraph"/>
+        <w:numPr>
+          <w:ilvl w:val="1"/>
+          <w:numId w:val="47"/>
+        </w:numPr>
+      </w:pPr>
+      <w:r>
+        <w:t>OpenCV (</w:t>
+      </w:r>
+      <w:hyperlink r:id="rId51" w:history="1">
+        <w:r>
+          <w:rPr>
+            <w:rStyle w:val="Hyperlink"/>
+          </w:rPr>
+          <w:t>https://opencv.org/releases/</w:t>
+        </w:r>
+      </w:hyperlink>
+      <w:r>
+        <w:t>)</w:t>
+      </w:r>
+      <w:r>
+        <w:t xml:space="preserve"> </w:t>
+      </w:r>
+    </w:p>
+    <w:p>
+      <w:pPr>
+        <w:pStyle w:val="ListParagraph"/>
+        <w:numPr>
+          <w:ilvl w:val="2"/>
+          <w:numId w:val="47"/>
+        </w:numPr>
+      </w:pPr>
+      <w:r>
+        <w:t xml:space="preserve">Diese Anleitung wurde für die Version 4.5.1 geschrieben. (direkter download: </w:t>
+      </w:r>
+      <w:hyperlink r:id="rId52" w:history="1">
+        <w:r>
+          <w:rPr>
+            <w:rStyle w:val="Hyperlink"/>
+          </w:rPr>
+          <w:t>https://sourceforge.net/projects/opencvlibrary/files/4.5.1/opencv-4.5.1-vc14_vc15.exe/download</w:t>
+        </w:r>
+      </w:hyperlink>
+      <w:r>
+        <w:t xml:space="preserve">) </w:t>
+      </w:r>
+    </w:p>
+    <w:p>
+      <w:pPr>
+        <w:pStyle w:val="ListParagraph"/>
+        <w:numPr>
+          <w:ilvl w:val="2"/>
+          <w:numId w:val="47"/>
+        </w:numPr>
+      </w:pPr>
+      <w:r>
+        <w:t>Dieser Download enthält ein self-extracting zip-file</w:t>
+      </w:r>
+      <w:r>
+        <w:t xml:space="preserve"> als .exe-datei.</w:t>
+      </w:r>
+    </w:p>
+    <w:p>
+      <w:pPr>
+        <w:pStyle w:val="ListParagraph"/>
+        <w:numPr>
+          <w:ilvl w:val="2"/>
+          <w:numId w:val="47"/>
+        </w:numPr>
+      </w:pPr>
+      <w:r>
+        <w:t>Folgendes eingeben:</w:t>
+      </w:r>
+      <w:r>
+        <w:rPr>
+          <w:noProof/>
+        </w:rPr>
+        <w:t xml:space="preserve"> </w:t>
+      </w:r>
+      <w:r>
+        <w:drawing>
+          <wp:inline distT="0" distB="0" distL="0" distR="0" wp14:anchorId="3A9602A6" wp14:editId="27F0774B">
+            <wp:extent cx="4591691" cy="1419423"/>
+            <wp:effectExtent l="0" t="0" r="0" b="9525"/>
+            <wp:docPr id="7" name="Picture 7"/>
+            <wp:cNvGraphicFramePr>
+              <a:graphicFrameLocks xmlns:a="http://schemas.openxmlformats.org/drawingml/2006/main" noChangeAspect="1"/>
+            </wp:cNvGraphicFramePr>
+            <a:graphic xmlns:a="http://schemas.openxmlformats.org/drawingml/2006/main">
+              <a:graphicData uri="http://schemas.openxmlformats.org/drawingml/2006/picture">
+                <pic:pic xmlns:pic="http://schemas.openxmlformats.org/drawingml/2006/picture">
+                  <pic:nvPicPr>
+                    <pic:cNvPr id="1" name=""/>
+                    <pic:cNvPicPr/>
+                  </pic:nvPicPr>
+                  <pic:blipFill>
+                    <a:blip r:embed="rId53"/>
+                    <a:stretch>
+                      <a:fillRect/>
+                    </a:stretch>
+                  </pic:blipFill>
+                  <pic:spPr>
+                    <a:xfrm>
+                      <a:off x="0" y="0"/>
+                      <a:ext cx="4591691" cy="1419423"/>
+                    </a:xfrm>
+                    <a:prstGeom prst="rect">
+                      <a:avLst/>
+                    </a:prstGeom>
+                  </pic:spPr>
+                </pic:pic>
+              </a:graphicData>
+            </a:graphic>
+          </wp:inline>
+        </w:drawing>
+      </w:r>
+    </w:p>
+    <w:p>
+      <w:pPr>
+        <w:pStyle w:val="ListParagraph"/>
+        <w:numPr>
+          <w:ilvl w:val="2"/>
+          <w:numId w:val="47"/>
+        </w:numPr>
+      </w:pPr>
+      <w:r>
+        <w:rPr>
+          <w:noProof/>
+        </w:rPr>
+        <w:t>OpenCV wird direkt in das C:\ - Verzeichnis installiert.</w:t>
+      </w:r>
+    </w:p>
+    <w:p>
+      <w:pPr>
+        <w:pStyle w:val="ListParagraph"/>
+        <w:numPr>
+          <w:ilvl w:val="1"/>
+          <w:numId w:val="47"/>
+        </w:numPr>
+      </w:pPr>
+    </w:p>
+    <w:p/>
+    <w:p>
+      <w:pPr>
+        <w:pStyle w:val="Heading3"/>
+      </w:pPr>
+      <w:r>
+        <w:t>Inbetriebnahme Fahrzeug Software</w:t>
+      </w:r>
+    </w:p>
+    <w:p>
+      <w:r>
+        <w:t xml:space="preserve">Es existieren 2 Versionen der Fahrzeug Software. Die alte </w:t>
+      </w:r>
+      <w:r>
+        <w:t>V</w:t>
+      </w:r>
+      <w:r>
+        <w:t>ersion funktioniert mit dem WLAN-modul</w:t>
+      </w:r>
+      <w:r>
+        <w:t>,</w:t>
+      </w:r>
+      <w:r>
+        <w:t xml:space="preserve"> während</w:t>
+      </w:r>
+      <w:r>
+        <w:t xml:space="preserve"> die neue Version einen Crack</w:t>
+      </w:r>
+      <w:r>
+        <w:t xml:space="preserve"> benötigt</w:t>
+      </w:r>
+      <w:r>
+        <w:t>, um übersetzt zu werden.</w:t>
+      </w:r>
+      <w:r>
+        <w:t xml:space="preserve"> Es ist empfohlen, die neue Version zu verwenden, da die SvVis-</w:t>
+      </w:r>
+      <w:r>
+        <w:t>I</w:t>
+      </w:r>
+      <w:r>
+        <w:t>mplementation in dieser Version ausgereifter ist.</w:t>
+      </w:r>
+    </w:p>
+    <w:p/>
+    <w:p>
+      <w:r>
+        <w:t>Die Fahrzeug-Software befindet sich im Ordner „SvVis/</w:t>
+      </w:r>
+      <w:r>
+        <w:t>cortex_Program_new_svvis</w:t>
+      </w:r>
+      <w:r>
+        <w:t>“ (bevorzugte version)</w:t>
+      </w:r>
+      <w:r>
+        <w:t>, oder im Ordner „SvVis/</w:t>
+      </w:r>
+      <w:r>
+        <w:t xml:space="preserve"> </w:t>
+      </w:r>
+      <w:r>
+        <w:t>cortex_Program_old</w:t>
+      </w:r>
+      <w:r>
+        <w:t>“ (veraltete Version)</w:t>
+      </w:r>
+      <w:r>
+        <w:t>. Beide beinhalten ein µVision-Projekt, welches mit Keil µVision 5 geöffnet werden müssen.</w:t>
+      </w:r>
+    </w:p>
+    <w:p/>
+    <w:p>
+      <w:r>
+        <w:t>Damit die Visualisierung mit den Fahrzeugen kommunizieren kann, muss noch das PC</w:t>
+      </w:r>
+      <w:r>
+        <w:t>-Gegenstück</w:t>
+      </w:r>
+      <w:r>
+        <w:t xml:space="preserve"> der SvVis Software gestartet werden. </w:t>
+      </w:r>
+      <w:r>
+        <w:t>Diese befindet sich</w:t>
+      </w:r>
+      <w:r>
+        <w:t xml:space="preserve"> im Ordner </w:t>
+      </w:r>
+      <w:r>
+        <w:lastRenderedPageBreak/>
+        <w:t>„</w:t>
+      </w:r>
+      <w:r>
+        <w:t>SvVis\SvVis_PC</w:t>
+      </w:r>
+      <w:r>
+        <w:t>“</w:t>
+      </w:r>
+      <w:r>
+        <w:t>.</w:t>
+      </w:r>
+      <w:r>
+        <w:t xml:space="preserve"> Diese</w:t>
+      </w:r>
+      <w:r>
+        <w:t>s</w:t>
+      </w:r>
+      <w:r>
+        <w:t xml:space="preserve"> Projekt ist ein CMake-Projekt und wurde mit Verwendung von Microsoft Visual Studio </w:t>
+      </w:r>
+      <w:r>
+        <w:t>e</w:t>
+      </w:r>
+      <w:r>
+        <w:t>ntwickelt und getestet.</w:t>
+      </w:r>
+    </w:p>
+    <w:p>
+      <w:pPr>
+        <w:pStyle w:val="Heading3"/>
+      </w:pPr>
+      <w:r>
+        <w:t>Inbetriebnahme Kamera Software</w:t>
+      </w:r>
+    </w:p>
+    <w:p>
+      <w:r>
+        <w:t>Die Kamer</w:t>
+      </w:r>
+      <w:r>
+        <w:t>a</w:t>
+      </w:r>
+      <w:r>
+        <w:t xml:space="preserve"> Software</w:t>
+      </w:r>
+      <w:r>
+        <w:t xml:space="preserve"> befindet sich im Ordner „</w:t>
+      </w:r>
+      <w:r>
+        <w:t>positiontracking</w:t>
+      </w:r>
+      <w:r>
+        <w:t xml:space="preserve">“ und ist ein Microsoft Visual Studio Projekt. </w:t>
+      </w:r>
+      <w:r>
+        <w:t xml:space="preserve">(.sln – </w:t>
+      </w:r>
+      <w:r>
+        <w:t>D</w:t>
+      </w:r>
+      <w:r>
+        <w:t>atei)</w:t>
+      </w:r>
+    </w:p>
+    <w:p>
+      <w:pPr>
+        <w:pStyle w:val="Heading3"/>
+      </w:pPr>
+      <w:r>
+        <w:t>Inbetriebnahme Visualisierung / Simulation</w:t>
+      </w:r>
+    </w:p>
+    <w:p/>
+    <w:p>
       <w:pPr>
         <w:pStyle w:val="Heading2"/>
       </w:pPr>
@@ -17884,8 +18962,8 @@
       </w:pPr>
     </w:p>
     <w:sectPr>
-      <w:headerReference w:type="default" r:id="rId38"/>
-      <w:footerReference w:type="default" r:id="rId39"/>
+      <w:headerReference w:type="default" r:id="rId54"/>
+      <w:footerReference w:type="default" r:id="rId55"/>
       <w:pgSz w:w="11906" w:h="16838" w:code="9"/>
       <w:pgMar w:top="1213" w:right="1418" w:bottom="1134" w:left="1418" w:header="709" w:footer="709" w:gutter="0"/>
       <w:cols w:space="708"/>
@@ -19867,6 +20945,119 @@
     </w:lvl>
   </w:abstractNum>
   <w:abstractNum w:abstractNumId="17" w15:restartNumberingAfterBreak="0">
+    <w:nsid w:val="17A67E56"/>
+    <w:multiLevelType w:val="hybridMultilevel"/>
+    <w:tmpl w:val="E1DE9AE2"/>
+    <w:lvl w:ilvl="0" w:tplc="0C070001">
+      <w:start w:val="1"/>
+      <w:numFmt w:val="bullet"/>
+      <w:lvlText w:val=""/>
+      <w:lvlJc w:val="left"/>
+      <w:pPr>
+        <w:ind w:left="720" w:hanging="360"/>
+      </w:pPr>
+      <w:rPr>
+        <w:rFonts w:ascii="Symbol" w:hAnsi="Symbol" w:hint="default"/>
+      </w:rPr>
+    </w:lvl>
+    <w:lvl w:ilvl="1" w:tplc="0C070003">
+      <w:start w:val="1"/>
+      <w:numFmt w:val="bullet"/>
+      <w:lvlText w:val="o"/>
+      <w:lvlJc w:val="left"/>
+      <w:pPr>
+        <w:ind w:left="1440" w:hanging="360"/>
+      </w:pPr>
+      <w:rPr>
+        <w:rFonts w:ascii="Courier New" w:hAnsi="Courier New" w:cs="Courier New" w:hint="default"/>
+      </w:rPr>
+    </w:lvl>
+    <w:lvl w:ilvl="2" w:tplc="0C070005" w:tentative="1">
+      <w:start w:val="1"/>
+      <w:numFmt w:val="bullet"/>
+      <w:lvlText w:val=""/>
+      <w:lvlJc w:val="left"/>
+      <w:pPr>
+        <w:ind w:left="2160" w:hanging="360"/>
+      </w:pPr>
+      <w:rPr>
+        <w:rFonts w:ascii="Wingdings" w:hAnsi="Wingdings" w:hint="default"/>
+      </w:rPr>
+    </w:lvl>
+    <w:lvl w:ilvl="3" w:tplc="0C070001" w:tentative="1">
+      <w:start w:val="1"/>
+      <w:numFmt w:val="bullet"/>
+      <w:lvlText w:val=""/>
+      <w:lvlJc w:val="left"/>
+      <w:pPr>
+        <w:ind w:left="2880" w:hanging="360"/>
+      </w:pPr>
+      <w:rPr>
+        <w:rFonts w:ascii="Symbol" w:hAnsi="Symbol" w:hint="default"/>
+      </w:rPr>
+    </w:lvl>
+    <w:lvl w:ilvl="4" w:tplc="0C070003" w:tentative="1">
+      <w:start w:val="1"/>
+      <w:numFmt w:val="bullet"/>
+      <w:lvlText w:val="o"/>
+      <w:lvlJc w:val="left"/>
+      <w:pPr>
+        <w:ind w:left="3600" w:hanging="360"/>
+      </w:pPr>
+      <w:rPr>
+        <w:rFonts w:ascii="Courier New" w:hAnsi="Courier New" w:cs="Courier New" w:hint="default"/>
+      </w:rPr>
+    </w:lvl>
+    <w:lvl w:ilvl="5" w:tplc="0C070005" w:tentative="1">
+      <w:start w:val="1"/>
+      <w:numFmt w:val="bullet"/>
+      <w:lvlText w:val=""/>
+      <w:lvlJc w:val="left"/>
+      <w:pPr>
+        <w:ind w:left="4320" w:hanging="360"/>
+      </w:pPr>
+      <w:rPr>
+        <w:rFonts w:ascii="Wingdings" w:hAnsi="Wingdings" w:hint="default"/>
+      </w:rPr>
+    </w:lvl>
+    <w:lvl w:ilvl="6" w:tplc="0C070001" w:tentative="1">
+      <w:start w:val="1"/>
+      <w:numFmt w:val="bullet"/>
+      <w:lvlText w:val=""/>
+      <w:lvlJc w:val="left"/>
+      <w:pPr>
+        <w:ind w:left="5040" w:hanging="360"/>
+      </w:pPr>
+      <w:rPr>
+        <w:rFonts w:ascii="Symbol" w:hAnsi="Symbol" w:hint="default"/>
+      </w:rPr>
+    </w:lvl>
+    <w:lvl w:ilvl="7" w:tplc="0C070003" w:tentative="1">
+      <w:start w:val="1"/>
+      <w:numFmt w:val="bullet"/>
+      <w:lvlText w:val="o"/>
+      <w:lvlJc w:val="left"/>
+      <w:pPr>
+        <w:ind w:left="5760" w:hanging="360"/>
+      </w:pPr>
+      <w:rPr>
+        <w:rFonts w:ascii="Courier New" w:hAnsi="Courier New" w:cs="Courier New" w:hint="default"/>
+      </w:rPr>
+    </w:lvl>
+    <w:lvl w:ilvl="8" w:tplc="0C070005" w:tentative="1">
+      <w:start w:val="1"/>
+      <w:numFmt w:val="bullet"/>
+      <w:lvlText w:val=""/>
+      <w:lvlJc w:val="left"/>
+      <w:pPr>
+        <w:ind w:left="6480" w:hanging="360"/>
+      </w:pPr>
+      <w:rPr>
+        <w:rFonts w:ascii="Wingdings" w:hAnsi="Wingdings" w:hint="default"/>
+      </w:rPr>
+    </w:lvl>
+  </w:abstractNum>
+  <w:abstractNum w:abstractNumId="18" w15:restartNumberingAfterBreak="0">
     <w:nsid w:val="17B40ADB"/>
     <w:multiLevelType w:val="hybridMultilevel"/>
     <w:tmpl w:val="490A54F6"/>
@@ -20006,7 +21197,7 @@
       </w:rPr>
     </w:lvl>
   </w:abstractNum>
-  <w:abstractNum w:abstractNumId="18" w15:restartNumberingAfterBreak="0">
+  <w:abstractNum w:abstractNumId="19" w15:restartNumberingAfterBreak="0">
     <w:nsid w:val="196572B3"/>
     <w:multiLevelType w:val="hybridMultilevel"/>
     <w:tmpl w:val="15F49DD6"/>
@@ -20119,7 +21310,7 @@
       </w:rPr>
     </w:lvl>
   </w:abstractNum>
-  <w:abstractNum w:abstractNumId="19" w15:restartNumberingAfterBreak="0">
+  <w:abstractNum w:abstractNumId="20" w15:restartNumberingAfterBreak="0">
     <w:nsid w:val="2585109E"/>
     <w:multiLevelType w:val="hybridMultilevel"/>
     <w:tmpl w:val="CD84C26C"/>
@@ -20232,7 +21423,7 @@
       </w:rPr>
     </w:lvl>
   </w:abstractNum>
-  <w:abstractNum w:abstractNumId="20" w15:restartNumberingAfterBreak="0">
+  <w:abstractNum w:abstractNumId="21" w15:restartNumberingAfterBreak="0">
     <w:nsid w:val="2CC127F8"/>
     <w:multiLevelType w:val="hybridMultilevel"/>
     <w:tmpl w:val="3A24CAFE"/>
@@ -20345,7 +21536,120 @@
       </w:rPr>
     </w:lvl>
   </w:abstractNum>
-  <w:abstractNum w:abstractNumId="21" w15:restartNumberingAfterBreak="0">
+  <w:abstractNum w:abstractNumId="22" w15:restartNumberingAfterBreak="0">
+    <w:nsid w:val="306005F5"/>
+    <w:multiLevelType w:val="hybridMultilevel"/>
+    <w:tmpl w:val="52D89858"/>
+    <w:lvl w:ilvl="0" w:tplc="0C070001">
+      <w:start w:val="1"/>
+      <w:numFmt w:val="bullet"/>
+      <w:lvlText w:val=""/>
+      <w:lvlJc w:val="left"/>
+      <w:pPr>
+        <w:ind w:left="720" w:hanging="360"/>
+      </w:pPr>
+      <w:rPr>
+        <w:rFonts w:ascii="Symbol" w:hAnsi="Symbol" w:hint="default"/>
+      </w:rPr>
+    </w:lvl>
+    <w:lvl w:ilvl="1" w:tplc="0C070003">
+      <w:start w:val="1"/>
+      <w:numFmt w:val="bullet"/>
+      <w:lvlText w:val="o"/>
+      <w:lvlJc w:val="left"/>
+      <w:pPr>
+        <w:ind w:left="1440" w:hanging="360"/>
+      </w:pPr>
+      <w:rPr>
+        <w:rFonts w:ascii="Courier New" w:hAnsi="Courier New" w:cs="Courier New" w:hint="default"/>
+      </w:rPr>
+    </w:lvl>
+    <w:lvl w:ilvl="2" w:tplc="0C070005">
+      <w:start w:val="1"/>
+      <w:numFmt w:val="bullet"/>
+      <w:lvlText w:val=""/>
+      <w:lvlJc w:val="left"/>
+      <w:pPr>
+        <w:ind w:left="2160" w:hanging="360"/>
+      </w:pPr>
+      <w:rPr>
+        <w:rFonts w:ascii="Wingdings" w:hAnsi="Wingdings" w:hint="default"/>
+      </w:rPr>
+    </w:lvl>
+    <w:lvl w:ilvl="3" w:tplc="0C070001" w:tentative="1">
+      <w:start w:val="1"/>
+      <w:numFmt w:val="bullet"/>
+      <w:lvlText w:val=""/>
+      <w:lvlJc w:val="left"/>
+      <w:pPr>
+        <w:ind w:left="2880" w:hanging="360"/>
+      </w:pPr>
+      <w:rPr>
+        <w:rFonts w:ascii="Symbol" w:hAnsi="Symbol" w:hint="default"/>
+      </w:rPr>
+    </w:lvl>
+    <w:lvl w:ilvl="4" w:tplc="0C070003" w:tentative="1">
+      <w:start w:val="1"/>
+      <w:numFmt w:val="bullet"/>
+      <w:lvlText w:val="o"/>
+      <w:lvlJc w:val="left"/>
+      <w:pPr>
+        <w:ind w:left="3600" w:hanging="360"/>
+      </w:pPr>
+      <w:rPr>
+        <w:rFonts w:ascii="Courier New" w:hAnsi="Courier New" w:cs="Courier New" w:hint="default"/>
+      </w:rPr>
+    </w:lvl>
+    <w:lvl w:ilvl="5" w:tplc="0C070005" w:tentative="1">
+      <w:start w:val="1"/>
+      <w:numFmt w:val="bullet"/>
+      <w:lvlText w:val=""/>
+      <w:lvlJc w:val="left"/>
+      <w:pPr>
+        <w:ind w:left="4320" w:hanging="360"/>
+      </w:pPr>
+      <w:rPr>
+        <w:rFonts w:ascii="Wingdings" w:hAnsi="Wingdings" w:hint="default"/>
+      </w:rPr>
+    </w:lvl>
+    <w:lvl w:ilvl="6" w:tplc="0C070001" w:tentative="1">
+      <w:start w:val="1"/>
+      <w:numFmt w:val="bullet"/>
+      <w:lvlText w:val=""/>
+      <w:lvlJc w:val="left"/>
+      <w:pPr>
+        <w:ind w:left="5040" w:hanging="360"/>
+      </w:pPr>
+      <w:rPr>
+        <w:rFonts w:ascii="Symbol" w:hAnsi="Symbol" w:hint="default"/>
+      </w:rPr>
+    </w:lvl>
+    <w:lvl w:ilvl="7" w:tplc="0C070003" w:tentative="1">
+      <w:start w:val="1"/>
+      <w:numFmt w:val="bullet"/>
+      <w:lvlText w:val="o"/>
+      <w:lvlJc w:val="left"/>
+      <w:pPr>
+        <w:ind w:left="5760" w:hanging="360"/>
+      </w:pPr>
+      <w:rPr>
+        <w:rFonts w:ascii="Courier New" w:hAnsi="Courier New" w:cs="Courier New" w:hint="default"/>
+      </w:rPr>
+    </w:lvl>
+    <w:lvl w:ilvl="8" w:tplc="0C070005" w:tentative="1">
+      <w:start w:val="1"/>
+      <w:numFmt w:val="bullet"/>
+      <w:lvlText w:val=""/>
+      <w:lvlJc w:val="left"/>
+      <w:pPr>
+        <w:ind w:left="6480" w:hanging="360"/>
+      </w:pPr>
+      <w:rPr>
+        <w:rFonts w:ascii="Wingdings" w:hAnsi="Wingdings" w:hint="default"/>
+      </w:rPr>
+    </w:lvl>
+  </w:abstractNum>
+  <w:abstractNum w:abstractNumId="23" w15:restartNumberingAfterBreak="0">
     <w:nsid w:val="315265B2"/>
     <w:multiLevelType w:val="multilevel"/>
     <w:tmpl w:val="2F24C242"/>
@@ -20437,7 +21741,7 @@
       </w:pPr>
     </w:lvl>
   </w:abstractNum>
-  <w:abstractNum w:abstractNumId="22" w15:restartNumberingAfterBreak="0">
+  <w:abstractNum w:abstractNumId="24" w15:restartNumberingAfterBreak="0">
     <w:nsid w:val="38B52570"/>
     <w:multiLevelType w:val="hybridMultilevel"/>
     <w:tmpl w:val="23DE5F7C"/>
@@ -20553,7 +21857,7 @@
       </w:rPr>
     </w:lvl>
   </w:abstractNum>
-  <w:abstractNum w:abstractNumId="23" w15:restartNumberingAfterBreak="0">
+  <w:abstractNum w:abstractNumId="25" w15:restartNumberingAfterBreak="0">
     <w:nsid w:val="39913970"/>
     <w:multiLevelType w:val="hybridMultilevel"/>
     <w:tmpl w:val="9D52F134"/>
@@ -20693,7 +21997,7 @@
       </w:rPr>
     </w:lvl>
   </w:abstractNum>
-  <w:abstractNum w:abstractNumId="24" w15:restartNumberingAfterBreak="0">
+  <w:abstractNum w:abstractNumId="26" w15:restartNumberingAfterBreak="0">
     <w:nsid w:val="3A1500F9"/>
     <w:multiLevelType w:val="hybridMultilevel"/>
     <w:tmpl w:val="E1FC2776"/>
@@ -20806,7 +22110,7 @@
       </w:rPr>
     </w:lvl>
   </w:abstractNum>
-  <w:abstractNum w:abstractNumId="25" w15:restartNumberingAfterBreak="0">
+  <w:abstractNum w:abstractNumId="27" w15:restartNumberingAfterBreak="0">
     <w:nsid w:val="3AB43861"/>
     <w:multiLevelType w:val="hybridMultilevel"/>
     <w:tmpl w:val="65C01736"/>
@@ -20919,7 +22223,120 @@
       </w:rPr>
     </w:lvl>
   </w:abstractNum>
-  <w:abstractNum w:abstractNumId="26" w15:restartNumberingAfterBreak="0">
+  <w:abstractNum w:abstractNumId="28" w15:restartNumberingAfterBreak="0">
+    <w:nsid w:val="3B7D60D9"/>
+    <w:multiLevelType w:val="hybridMultilevel"/>
+    <w:tmpl w:val="6DBEA314"/>
+    <w:lvl w:ilvl="0" w:tplc="0C070001">
+      <w:start w:val="1"/>
+      <w:numFmt w:val="bullet"/>
+      <w:lvlText w:val=""/>
+      <w:lvlJc w:val="left"/>
+      <w:pPr>
+        <w:ind w:left="720" w:hanging="360"/>
+      </w:pPr>
+      <w:rPr>
+        <w:rFonts w:ascii="Symbol" w:hAnsi="Symbol" w:hint="default"/>
+      </w:rPr>
+    </w:lvl>
+    <w:lvl w:ilvl="1" w:tplc="0C070003" w:tentative="1">
+      <w:start w:val="1"/>
+      <w:numFmt w:val="bullet"/>
+      <w:lvlText w:val="o"/>
+      <w:lvlJc w:val="left"/>
+      <w:pPr>
+        <w:ind w:left="1440" w:hanging="360"/>
+      </w:pPr>
+      <w:rPr>
+        <w:rFonts w:ascii="Courier New" w:hAnsi="Courier New" w:cs="Courier New" w:hint="default"/>
+      </w:rPr>
+    </w:lvl>
+    <w:lvl w:ilvl="2" w:tplc="0C070005" w:tentative="1">
+      <w:start w:val="1"/>
+      <w:numFmt w:val="bullet"/>
+      <w:lvlText w:val=""/>
+      <w:lvlJc w:val="left"/>
+      <w:pPr>
+        <w:ind w:left="2160" w:hanging="360"/>
+      </w:pPr>
+      <w:rPr>
+        <w:rFonts w:ascii="Wingdings" w:hAnsi="Wingdings" w:hint="default"/>
+      </w:rPr>
+    </w:lvl>
+    <w:lvl w:ilvl="3" w:tplc="0C070001" w:tentative="1">
+      <w:start w:val="1"/>
+      <w:numFmt w:val="bullet"/>
+      <w:lvlText w:val=""/>
+      <w:lvlJc w:val="left"/>
+      <w:pPr>
+        <w:ind w:left="2880" w:hanging="360"/>
+      </w:pPr>
+      <w:rPr>
+        <w:rFonts w:ascii="Symbol" w:hAnsi="Symbol" w:hint="default"/>
+      </w:rPr>
+    </w:lvl>
+    <w:lvl w:ilvl="4" w:tplc="0C070003" w:tentative="1">
+      <w:start w:val="1"/>
+      <w:numFmt w:val="bullet"/>
+      <w:lvlText w:val="o"/>
+      <w:lvlJc w:val="left"/>
+      <w:pPr>
+        <w:ind w:left="3600" w:hanging="360"/>
+      </w:pPr>
+      <w:rPr>
+        <w:rFonts w:ascii="Courier New" w:hAnsi="Courier New" w:cs="Courier New" w:hint="default"/>
+      </w:rPr>
+    </w:lvl>
+    <w:lvl w:ilvl="5" w:tplc="0C070005" w:tentative="1">
+      <w:start w:val="1"/>
+      <w:numFmt w:val="bullet"/>
+      <w:lvlText w:val=""/>
+      <w:lvlJc w:val="left"/>
+      <w:pPr>
+        <w:ind w:left="4320" w:hanging="360"/>
+      </w:pPr>
+      <w:rPr>
+        <w:rFonts w:ascii="Wingdings" w:hAnsi="Wingdings" w:hint="default"/>
+      </w:rPr>
+    </w:lvl>
+    <w:lvl w:ilvl="6" w:tplc="0C070001" w:tentative="1">
+      <w:start w:val="1"/>
+      <w:numFmt w:val="bullet"/>
+      <w:lvlText w:val=""/>
+      <w:lvlJc w:val="left"/>
+      <w:pPr>
+        <w:ind w:left="5040" w:hanging="360"/>
+      </w:pPr>
+      <w:rPr>
+        <w:rFonts w:ascii="Symbol" w:hAnsi="Symbol" w:hint="default"/>
+      </w:rPr>
+    </w:lvl>
+    <w:lvl w:ilvl="7" w:tplc="0C070003" w:tentative="1">
+      <w:start w:val="1"/>
+      <w:numFmt w:val="bullet"/>
+      <w:lvlText w:val="o"/>
+      <w:lvlJc w:val="left"/>
+      <w:pPr>
+        <w:ind w:left="5760" w:hanging="360"/>
+      </w:pPr>
+      <w:rPr>
+        <w:rFonts w:ascii="Courier New" w:hAnsi="Courier New" w:cs="Courier New" w:hint="default"/>
+      </w:rPr>
+    </w:lvl>
+    <w:lvl w:ilvl="8" w:tplc="0C070005" w:tentative="1">
+      <w:start w:val="1"/>
+      <w:numFmt w:val="bullet"/>
+      <w:lvlText w:val=""/>
+      <w:lvlJc w:val="left"/>
+      <w:pPr>
+        <w:ind w:left="6480" w:hanging="360"/>
+      </w:pPr>
+      <w:rPr>
+        <w:rFonts w:ascii="Wingdings" w:hAnsi="Wingdings" w:hint="default"/>
+      </w:rPr>
+    </w:lvl>
+  </w:abstractNum>
+  <w:abstractNum w:abstractNumId="29" w15:restartNumberingAfterBreak="0">
     <w:nsid w:val="3CF260F7"/>
     <w:multiLevelType w:val="hybridMultilevel"/>
     <w:tmpl w:val="48EE5F7E"/>
@@ -21005,7 +22422,7 @@
       </w:pPr>
     </w:lvl>
   </w:abstractNum>
-  <w:abstractNum w:abstractNumId="27" w15:restartNumberingAfterBreak="0">
+  <w:abstractNum w:abstractNumId="30" w15:restartNumberingAfterBreak="0">
     <w:nsid w:val="4192394C"/>
     <w:multiLevelType w:val="hybridMultilevel"/>
     <w:tmpl w:val="1FE8837E"/>
@@ -21145,7 +22562,7 @@
       </w:rPr>
     </w:lvl>
   </w:abstractNum>
-  <w:abstractNum w:abstractNumId="28" w15:restartNumberingAfterBreak="0">
+  <w:abstractNum w:abstractNumId="31" w15:restartNumberingAfterBreak="0">
     <w:nsid w:val="47BC46B7"/>
     <w:multiLevelType w:val="hybridMultilevel"/>
     <w:tmpl w:val="575A9940"/>
@@ -21258,7 +22675,7 @@
       </w:rPr>
     </w:lvl>
   </w:abstractNum>
-  <w:abstractNum w:abstractNumId="29" w15:restartNumberingAfterBreak="0">
+  <w:abstractNum w:abstractNumId="32" w15:restartNumberingAfterBreak="0">
     <w:nsid w:val="4B5250AA"/>
     <w:multiLevelType w:val="hybridMultilevel"/>
     <w:tmpl w:val="870088E2"/>
@@ -21371,7 +22788,7 @@
       </w:rPr>
     </w:lvl>
   </w:abstractNum>
-  <w:abstractNum w:abstractNumId="30" w15:restartNumberingAfterBreak="0">
+  <w:abstractNum w:abstractNumId="33" w15:restartNumberingAfterBreak="0">
     <w:nsid w:val="4B6F38DC"/>
     <w:multiLevelType w:val="hybridMultilevel"/>
     <w:tmpl w:val="2780D02C"/>
@@ -21484,7 +22901,7 @@
       </w:rPr>
     </w:lvl>
   </w:abstractNum>
-  <w:abstractNum w:abstractNumId="31" w15:restartNumberingAfterBreak="0">
+  <w:abstractNum w:abstractNumId="34" w15:restartNumberingAfterBreak="0">
     <w:nsid w:val="52333777"/>
     <w:multiLevelType w:val="hybridMultilevel"/>
     <w:tmpl w:val="036A530A"/>
@@ -21570,7 +22987,7 @@
       </w:pPr>
     </w:lvl>
   </w:abstractNum>
-  <w:abstractNum w:abstractNumId="32" w15:restartNumberingAfterBreak="0">
+  <w:abstractNum w:abstractNumId="35" w15:restartNumberingAfterBreak="0">
     <w:nsid w:val="558062C8"/>
     <w:multiLevelType w:val="hybridMultilevel"/>
     <w:tmpl w:val="C0B0D674"/>
@@ -21691,7 +23108,7 @@
       </w:pPr>
     </w:lvl>
   </w:abstractNum>
-  <w:abstractNum w:abstractNumId="33" w15:restartNumberingAfterBreak="0">
+  <w:abstractNum w:abstractNumId="36" w15:restartNumberingAfterBreak="0">
     <w:nsid w:val="56C33A2D"/>
     <w:multiLevelType w:val="hybridMultilevel"/>
     <w:tmpl w:val="F4527B6A"/>
@@ -21804,7 +23221,7 @@
       </w:rPr>
     </w:lvl>
   </w:abstractNum>
-  <w:abstractNum w:abstractNumId="34" w15:restartNumberingAfterBreak="0">
+  <w:abstractNum w:abstractNumId="37" w15:restartNumberingAfterBreak="0">
     <w:nsid w:val="58212C1F"/>
     <w:multiLevelType w:val="hybridMultilevel"/>
     <w:tmpl w:val="1BFC194A"/>
@@ -21926,7 +23343,7 @@
       </w:pPr>
     </w:lvl>
   </w:abstractNum>
-  <w:abstractNum w:abstractNumId="35" w15:restartNumberingAfterBreak="0">
+  <w:abstractNum w:abstractNumId="38" w15:restartNumberingAfterBreak="0">
     <w:nsid w:val="589803BB"/>
     <w:multiLevelType w:val="hybridMultilevel"/>
     <w:tmpl w:val="79622C28"/>
@@ -22066,7 +23483,7 @@
       </w:rPr>
     </w:lvl>
   </w:abstractNum>
-  <w:abstractNum w:abstractNumId="36" w15:restartNumberingAfterBreak="0">
+  <w:abstractNum w:abstractNumId="39" w15:restartNumberingAfterBreak="0">
     <w:nsid w:val="58DB21AE"/>
     <w:multiLevelType w:val="hybridMultilevel"/>
     <w:tmpl w:val="B6821C0E"/>
@@ -22178,7 +23595,7 @@
       </w:rPr>
     </w:lvl>
   </w:abstractNum>
-  <w:abstractNum w:abstractNumId="37" w15:restartNumberingAfterBreak="0">
+  <w:abstractNum w:abstractNumId="40" w15:restartNumberingAfterBreak="0">
     <w:nsid w:val="66C60526"/>
     <w:multiLevelType w:val="hybridMultilevel"/>
     <w:tmpl w:val="75D25A26"/>
@@ -22291,7 +23708,7 @@
       </w:rPr>
     </w:lvl>
   </w:abstractNum>
-  <w:abstractNum w:abstractNumId="38" w15:restartNumberingAfterBreak="0">
+  <w:abstractNum w:abstractNumId="41" w15:restartNumberingAfterBreak="0">
     <w:nsid w:val="6E7F4BDE"/>
     <w:multiLevelType w:val="hybridMultilevel"/>
     <w:tmpl w:val="A9CEE25C"/>
@@ -22404,7 +23821,7 @@
       </w:rPr>
     </w:lvl>
   </w:abstractNum>
-  <w:abstractNum w:abstractNumId="39" w15:restartNumberingAfterBreak="0">
+  <w:abstractNum w:abstractNumId="42" w15:restartNumberingAfterBreak="0">
     <w:nsid w:val="76183C2A"/>
     <w:multiLevelType w:val="hybridMultilevel"/>
     <w:tmpl w:val="7E366CB6"/>
@@ -22544,7 +23961,7 @@
       </w:rPr>
     </w:lvl>
   </w:abstractNum>
-  <w:abstractNum w:abstractNumId="40" w15:restartNumberingAfterBreak="0">
+  <w:abstractNum w:abstractNumId="43" w15:restartNumberingAfterBreak="0">
     <w:nsid w:val="7CF76C93"/>
     <w:multiLevelType w:val="hybridMultilevel"/>
     <w:tmpl w:val="46ACBD0A"/>
@@ -22661,37 +24078,37 @@
     <w:abstractNumId w:val="15"/>
   </w:num>
   <w:num w:numId="2">
-    <w:abstractNumId w:val="32"/>
+    <w:abstractNumId w:val="35"/>
   </w:num>
   <w:num w:numId="3">
-    <w:abstractNumId w:val="34"/>
+    <w:abstractNumId w:val="37"/>
   </w:num>
   <w:num w:numId="4">
-    <w:abstractNumId w:val="27"/>
+    <w:abstractNumId w:val="30"/>
   </w:num>
   <w:num w:numId="5">
-    <w:abstractNumId w:val="19"/>
+    <w:abstractNumId w:val="20"/>
   </w:num>
   <w:num w:numId="6">
     <w:abstractNumId w:val="11"/>
   </w:num>
   <w:num w:numId="7">
-    <w:abstractNumId w:val="23"/>
+    <w:abstractNumId w:val="25"/>
   </w:num>
   <w:num w:numId="8">
-    <w:abstractNumId w:val="37"/>
+    <w:abstractNumId w:val="40"/>
   </w:num>
   <w:num w:numId="9">
-    <w:abstractNumId w:val="40"/>
+    <w:abstractNumId w:val="43"/>
   </w:num>
   <w:num w:numId="10">
-    <w:abstractNumId w:val="22"/>
+    <w:abstractNumId w:val="24"/>
   </w:num>
   <w:num w:numId="11">
-    <w:abstractNumId w:val="20"/>
+    <w:abstractNumId w:val="21"/>
   </w:num>
   <w:num w:numId="12">
-    <w:abstractNumId w:val="24"/>
+    <w:abstractNumId w:val="26"/>
   </w:num>
   <w:num w:numId="13">
     <w:abstractNumId w:val="15"/>
@@ -22703,22 +24120,22 @@
     <w:abstractNumId w:val="15"/>
   </w:num>
   <w:num w:numId="16">
-    <w:abstractNumId w:val="39"/>
+    <w:abstractNumId w:val="42"/>
   </w:num>
   <w:num w:numId="17">
+    <w:abstractNumId w:val="38"/>
+  </w:num>
+  <w:num w:numId="18">
+    <w:abstractNumId w:val="18"/>
+  </w:num>
+  <w:num w:numId="19">
     <w:abstractNumId w:val="35"/>
   </w:num>
-  <w:num w:numId="18">
-    <w:abstractNumId w:val="17"/>
-  </w:num>
-  <w:num w:numId="19">
-    <w:abstractNumId w:val="32"/>
-  </w:num>
   <w:num w:numId="20">
-    <w:abstractNumId w:val="25"/>
+    <w:abstractNumId w:val="27"/>
   </w:num>
   <w:num w:numId="21">
-    <w:abstractNumId w:val="28"/>
+    <w:abstractNumId w:val="31"/>
   </w:num>
   <w:num w:numId="22">
     <w:abstractNumId w:val="9"/>
@@ -22751,13 +24168,13 @@
     <w:abstractNumId w:val="0"/>
   </w:num>
   <w:num w:numId="32">
-    <w:abstractNumId w:val="30"/>
+    <w:abstractNumId w:val="33"/>
   </w:num>
   <w:num w:numId="33">
-    <w:abstractNumId w:val="29"/>
+    <w:abstractNumId w:val="32"/>
   </w:num>
   <w:num w:numId="34">
-    <w:abstractNumId w:val="38"/>
+    <w:abstractNumId w:val="41"/>
   </w:num>
   <w:num w:numId="35">
     <w:abstractNumId w:val="14"/>
@@ -22769,10 +24186,10 @@
     <w:abstractNumId w:val="10"/>
   </w:num>
   <w:num w:numId="38">
-    <w:abstractNumId w:val="36"/>
+    <w:abstractNumId w:val="39"/>
   </w:num>
   <w:num w:numId="39">
-    <w:abstractNumId w:val="21"/>
+    <w:abstractNumId w:val="23"/>
   </w:num>
   <w:num w:numId="40">
     <w:abstractNumId w:val="13"/>
@@ -22781,16 +24198,25 @@
     <w:abstractNumId w:val="12"/>
   </w:num>
   <w:num w:numId="42">
-    <w:abstractNumId w:val="18"/>
+    <w:abstractNumId w:val="19"/>
   </w:num>
   <w:num w:numId="43">
-    <w:abstractNumId w:val="33"/>
+    <w:abstractNumId w:val="36"/>
   </w:num>
   <w:num w:numId="44">
-    <w:abstractNumId w:val="26"/>
+    <w:abstractNumId w:val="29"/>
   </w:num>
   <w:num w:numId="45">
-    <w:abstractNumId w:val="31"/>
+    <w:abstractNumId w:val="34"/>
+  </w:num>
+  <w:num w:numId="46">
+    <w:abstractNumId w:val="17"/>
+  </w:num>
+  <w:num w:numId="47">
+    <w:abstractNumId w:val="22"/>
+  </w:num>
+  <w:num w:numId="48">
+    <w:abstractNumId w:val="28"/>
   </w:num>
   <w:numIdMacAtCleanup w:val="11"/>
 </w:numbering>
@@ -24104,6 +25530,17 @@
       <w:lang w:eastAsia="de-AT"/>
     </w:rPr>
   </w:style>
+  <w:style w:type="character" w:styleId="FollowedHyperlink">
+    <w:name w:val="FollowedHyperlink"/>
+    <w:basedOn w:val="DefaultParagraphFont"/>
+    <w:semiHidden/>
+    <w:unhideWhenUsed/>
+    <w:rsid w:val="007E4DF4"/>
+    <w:rPr>
+      <w:color w:val="800080" w:themeColor="followedHyperlink"/>
+      <w:u w:val="single"/>
+    </w:rPr>
+  </w:style>
 </w:styles>
 </file>
 

</xml_diff>